<commit_message>
format change in file
</commit_message>
<xml_diff>
--- a/addx/answers.docx
+++ b/addx/answers.docx
@@ -7,41 +7,1095 @@
         <w:pStyle w:val="NormalWeb"/>
         <w:shd w:val="clear" w:color="auto" w:fill="FFFFFF"/>
         <w:rPr>
-          <w:rFonts w:ascii="SymbolMT" w:hAnsi="SymbolMT"/>
+          <w:b/>
+          <w:bCs/>
+          <w:lang w:val="en-US"/>
+        </w:rPr>
+      </w:pPr>
+      <w:r>
+        <w:rPr>
+          <w:b/>
+          <w:bCs/>
+          <w:lang w:val="en-US"/>
+        </w:rPr>
+        <w:t>Ans 1:</w:t>
+      </w:r>
+    </w:p>
+    <w:p>
+      <w:pPr>
+        <w:pStyle w:val="NormalWeb"/>
+        <w:shd w:val="clear" w:color="auto" w:fill="FFFFFF"/>
+        <w:rPr>
+          <w:lang w:val="en-US"/>
+        </w:rPr>
+      </w:pPr>
+      <w:r>
+        <w:rPr>
+          <w:lang w:val="en-US"/>
+        </w:rPr>
+        <w:t xml:space="preserve">Busy </w:t>
+      </w:r>
+      <w:r>
+        <w:rPr>
+          <w:lang w:val="en-US"/>
+        </w:rPr>
+        <w:t>spin brings down the performance of the application because the thread keeps running till the condition mentioned in loop becomes false without releasing the CPU and it results in consuming resources also wastes CPU cycles.</w:t>
+      </w:r>
+    </w:p>
+    <w:p>
+      <w:pPr>
+        <w:pStyle w:val="NormalWeb"/>
+        <w:shd w:val="clear" w:color="auto" w:fill="FFFFFF"/>
+        <w:rPr>
+          <w:lang w:val="en-US"/>
+        </w:rPr>
+      </w:pPr>
+      <w:r>
+        <w:rPr>
+          <w:lang w:val="en-US"/>
+        </w:rPr>
+        <w:t xml:space="preserve">In the </w:t>
+      </w:r>
+      <w:r>
+        <w:rPr>
+          <w:lang w:val="en-US"/>
+        </w:rPr>
+        <w:t>code,</w:t>
+      </w:r>
+      <w:r>
+        <w:rPr>
+          <w:lang w:val="en-US"/>
+        </w:rPr>
+        <w:t xml:space="preserve"> the highlighted code is responsible for the busy wait condition.</w:t>
+      </w:r>
+    </w:p>
+    <w:p>
+      <w:pPr>
+        <w:pStyle w:val="NormalWeb"/>
+        <w:shd w:val="clear" w:color="auto" w:fill="FFFFFF"/>
+        <w:rPr>
+          <w:b/>
+          <w:bCs/>
+          <w:lang w:val="en-US"/>
+        </w:rPr>
+      </w:pPr>
+    </w:p>
+    <w:p>
+      <w:pPr>
+        <w:pStyle w:val="NormalWeb"/>
+        <w:shd w:val="clear" w:color="auto" w:fill="FFFFFF"/>
+        <w:rPr>
+          <w:b/>
+          <w:bCs/>
+          <w:lang w:val="en-US"/>
+        </w:rPr>
+      </w:pPr>
+      <w:r>
+        <w:rPr>
+          <w:b/>
+          <w:bCs/>
+          <w:lang w:val="en-US"/>
+        </w:rPr>
+        <w:drawing>
+          <wp:inline distT="0" distB="0" distL="0" distR="0" wp14:anchorId="4629DD57" wp14:editId="42BBDEB5">
+            <wp:extent cx="3549650" cy="1481089"/>
+            <wp:effectExtent l="0" t="0" r="0" b="5080"/>
+            <wp:docPr id="1" name="Picture 1" descr="Graphical user interface, text, application, chat or text message&#10;&#10;Description automatically generated"/>
+            <wp:cNvGraphicFramePr>
+              <a:graphicFrameLocks xmlns:a="http://schemas.openxmlformats.org/drawingml/2006/main" noChangeAspect="1"/>
+            </wp:cNvGraphicFramePr>
+            <a:graphic xmlns:a="http://schemas.openxmlformats.org/drawingml/2006/main">
+              <a:graphicData uri="http://schemas.openxmlformats.org/drawingml/2006/picture">
+                <pic:pic xmlns:pic="http://schemas.openxmlformats.org/drawingml/2006/picture">
+                  <pic:nvPicPr>
+                    <pic:cNvPr id="1" name="Picture 1" descr="Graphical user interface, text, application, chat or text message&#10;&#10;Description automatically generated"/>
+                    <pic:cNvPicPr/>
+                  </pic:nvPicPr>
+                  <pic:blipFill>
+                    <a:blip r:embed="rId5"/>
+                    <a:stretch>
+                      <a:fillRect/>
+                    </a:stretch>
+                  </pic:blipFill>
+                  <pic:spPr>
+                    <a:xfrm>
+                      <a:off x="0" y="0"/>
+                      <a:ext cx="3572060" cy="1490440"/>
+                    </a:xfrm>
+                    <a:prstGeom prst="rect">
+                      <a:avLst/>
+                    </a:prstGeom>
+                  </pic:spPr>
+                </pic:pic>
+              </a:graphicData>
+            </a:graphic>
+          </wp:inline>
+        </w:drawing>
+      </w:r>
+    </w:p>
+    <w:p>
+      <w:pPr>
+        <w:pStyle w:val="NormalWeb"/>
+        <w:shd w:val="clear" w:color="auto" w:fill="FFFFFF"/>
+        <w:rPr>
+          <w:lang w:val="en-US"/>
+        </w:rPr>
+      </w:pPr>
+      <w:r>
+        <w:rPr>
+          <w:lang w:val="en-US"/>
+        </w:rPr>
+        <w:t xml:space="preserve">To avoid it, we must utilize the </w:t>
+      </w:r>
+      <w:proofErr w:type="gramStart"/>
+      <w:r>
+        <w:rPr>
+          <w:lang w:val="en-US"/>
+        </w:rPr>
+        <w:t>wait(</w:t>
+      </w:r>
+      <w:proofErr w:type="gramEnd"/>
+      <w:r>
+        <w:rPr>
+          <w:lang w:val="en-US"/>
+        </w:rPr>
+        <w:t>) and notify() methods as ‘wait()’ will release the CPU and enables thread to wait for the notify() signal by other thread.</w:t>
+      </w:r>
+      <w:r>
+        <w:rPr>
+          <w:lang w:val="en-US"/>
+        </w:rPr>
+        <w:t xml:space="preserve"> And this will avoid the </w:t>
+      </w:r>
+      <w:r>
+        <w:rPr>
+          <w:lang w:val="en-US"/>
+        </w:rPr>
+        <w:t>unnecessary</w:t>
+      </w:r>
+      <w:r>
+        <w:rPr>
+          <w:lang w:val="en-US"/>
+        </w:rPr>
+        <w:t xml:space="preserve"> consumption of the CPU cycles in busy spin</w:t>
+      </w:r>
+      <w:r>
+        <w:rPr>
+          <w:lang w:val="en-US"/>
+        </w:rPr>
+        <w:t>.</w:t>
+      </w:r>
+    </w:p>
+    <w:p>
+      <w:pPr>
+        <w:pStyle w:val="NormalWeb"/>
+        <w:shd w:val="clear" w:color="auto" w:fill="FFFFFF"/>
+        <w:rPr>
+          <w:b/>
+          <w:bCs/>
+          <w:lang w:val="en-US"/>
+        </w:rPr>
+      </w:pPr>
+      <w:r>
+        <w:rPr>
+          <w:b/>
+          <w:bCs/>
+          <w:lang w:val="en-US"/>
+        </w:rPr>
+        <w:t>Ans 2:</w:t>
+      </w:r>
+    </w:p>
+    <w:p>
+      <w:pPr>
+        <w:pStyle w:val="NormalWeb"/>
+        <w:shd w:val="clear" w:color="auto" w:fill="FFFFFF"/>
+        <w:rPr>
+          <w:lang w:val="en-US"/>
+        </w:rPr>
+      </w:pPr>
+      <w:r>
+        <w:rPr>
+          <w:u w:val="single"/>
+          <w:lang w:val="en-US"/>
+        </w:rPr>
+        <w:t>Version 1 implementation is better than version 2 due to the following reason</w:t>
+      </w:r>
+      <w:r>
+        <w:rPr>
+          <w:lang w:val="en-US"/>
+        </w:rPr>
+        <w:t>.</w:t>
+      </w:r>
+      <w:r>
+        <w:rPr>
+          <w:lang w:val="en-US"/>
+        </w:rPr>
+        <w:t xml:space="preserve"> The main difference in both the implementations is the use of </w:t>
+      </w:r>
+      <w:proofErr w:type="gramStart"/>
+      <w:r>
+        <w:rPr>
+          <w:lang w:val="en-US"/>
+        </w:rPr>
+        <w:t>wait(</w:t>
+      </w:r>
+      <w:proofErr w:type="gramEnd"/>
+      <w:r>
+        <w:rPr>
+          <w:lang w:val="en-US"/>
+        </w:rPr>
+        <w:t xml:space="preserve">)[version 1] and sleep()[version 2] methods. </w:t>
+      </w:r>
+    </w:p>
+    <w:p>
+      <w:pPr>
+        <w:rPr>
+          <w:rFonts w:ascii="Segoe UI" w:hAnsi="Segoe UI" w:cs="Segoe UI"/>
+          <w:color w:val="242729"/>
+          <w:sz w:val="23"/>
+          <w:szCs w:val="23"/>
+          <w:bdr w:val="none" w:sz="0" w:space="0" w:color="auto" w:frame="1"/>
+          <w:shd w:val="clear" w:color="auto" w:fill="FFFFFF"/>
+        </w:rPr>
+      </w:pPr>
+      <w:r>
+        <w:rPr>
+          <w:rFonts w:ascii="Segoe UI" w:hAnsi="Segoe UI" w:cs="Segoe UI"/>
+          <w:color w:val="242729"/>
+          <w:sz w:val="23"/>
+          <w:szCs w:val="23"/>
+          <w:bdr w:val="none" w:sz="0" w:space="0" w:color="auto" w:frame="1"/>
+          <w:shd w:val="clear" w:color="auto" w:fill="FFFFFF"/>
+        </w:rPr>
+        <w:t>sleep doesn't release any lock or monitor while waiting</w:t>
+      </w:r>
+      <w:r>
+        <w:rPr>
+          <w:rFonts w:ascii="Segoe UI" w:hAnsi="Segoe UI" w:cs="Segoe UI"/>
+          <w:color w:val="242729"/>
+          <w:sz w:val="23"/>
+          <w:szCs w:val="23"/>
+          <w:bdr w:val="none" w:sz="0" w:space="0" w:color="auto" w:frame="1"/>
+          <w:shd w:val="clear" w:color="auto" w:fill="FFFFFF"/>
+        </w:rPr>
+        <w:t xml:space="preserve">, while wait </w:t>
+      </w:r>
+      <w:r>
+        <w:rPr>
+          <w:rFonts w:ascii="Segoe UI" w:hAnsi="Segoe UI" w:cs="Segoe UI"/>
+          <w:color w:val="242729"/>
+          <w:sz w:val="23"/>
+          <w:szCs w:val="23"/>
+          <w:bdr w:val="none" w:sz="0" w:space="0" w:color="auto" w:frame="1"/>
+          <w:shd w:val="clear" w:color="auto" w:fill="FFFFFF"/>
+        </w:rPr>
+        <w:t>release</w:t>
+      </w:r>
+      <w:r>
+        <w:rPr>
+          <w:rFonts w:ascii="Segoe UI" w:hAnsi="Segoe UI" w:cs="Segoe UI"/>
+          <w:color w:val="242729"/>
+          <w:sz w:val="23"/>
+          <w:szCs w:val="23"/>
+          <w:bdr w:val="none" w:sz="0" w:space="0" w:color="auto" w:frame="1"/>
+          <w:shd w:val="clear" w:color="auto" w:fill="FFFFFF"/>
+        </w:rPr>
+        <w:t>s</w:t>
+      </w:r>
+      <w:r>
+        <w:rPr>
+          <w:rFonts w:ascii="Segoe UI" w:hAnsi="Segoe UI" w:cs="Segoe UI"/>
+          <w:color w:val="242729"/>
+          <w:sz w:val="23"/>
+          <w:szCs w:val="23"/>
+          <w:bdr w:val="none" w:sz="0" w:space="0" w:color="auto" w:frame="1"/>
+          <w:shd w:val="clear" w:color="auto" w:fill="FFFFFF"/>
+        </w:rPr>
+        <w:t xml:space="preserve"> the lock or monitor</w:t>
+      </w:r>
+      <w:r>
+        <w:rPr>
+          <w:rFonts w:ascii="Segoe UI" w:hAnsi="Segoe UI" w:cs="Segoe UI"/>
+          <w:color w:val="242729"/>
+          <w:sz w:val="23"/>
+          <w:szCs w:val="23"/>
+          <w:bdr w:val="none" w:sz="0" w:space="0" w:color="auto" w:frame="1"/>
+          <w:shd w:val="clear" w:color="auto" w:fill="FFFFFF"/>
+        </w:rPr>
+        <w:t xml:space="preserve">. Secondly, wait is more ideal to use in the inter thread communication, as compared to using sleep.  </w:t>
+      </w:r>
+    </w:p>
+    <w:p>
+      <w:pPr>
+        <w:rPr>
+          <w:rFonts w:ascii="Segoe UI" w:hAnsi="Segoe UI" w:cs="Segoe UI"/>
+          <w:b/>
+          <w:bCs/>
+          <w:color w:val="242729"/>
+          <w:sz w:val="23"/>
+          <w:szCs w:val="23"/>
+          <w:bdr w:val="none" w:sz="0" w:space="0" w:color="auto" w:frame="1"/>
+          <w:shd w:val="clear" w:color="auto" w:fill="FFFFFF"/>
+        </w:rPr>
+      </w:pPr>
+    </w:p>
+    <w:p>
+      <w:pPr>
+        <w:rPr>
+          <w:rFonts w:ascii="Segoe UI" w:hAnsi="Segoe UI" w:cs="Segoe UI"/>
+          <w:b/>
+          <w:bCs/>
+          <w:color w:val="242729"/>
+          <w:sz w:val="23"/>
+          <w:szCs w:val="23"/>
+          <w:bdr w:val="none" w:sz="0" w:space="0" w:color="auto" w:frame="1"/>
+          <w:shd w:val="clear" w:color="auto" w:fill="FFFFFF"/>
+        </w:rPr>
+      </w:pPr>
+      <w:r>
+        <w:rPr>
+          <w:rFonts w:ascii="Segoe UI" w:hAnsi="Segoe UI" w:cs="Segoe UI"/>
+          <w:b/>
+          <w:bCs/>
+          <w:color w:val="242729"/>
+          <w:sz w:val="23"/>
+          <w:szCs w:val="23"/>
+          <w:bdr w:val="none" w:sz="0" w:space="0" w:color="auto" w:frame="1"/>
+          <w:shd w:val="clear" w:color="auto" w:fill="FFFFFF"/>
+        </w:rPr>
+        <w:t>In ‘Version-1’ implementation [Screenshot below], so ‘</w:t>
+      </w:r>
+      <w:proofErr w:type="spellStart"/>
+      <w:r>
+        <w:rPr>
+          <w:rFonts w:ascii="Segoe UI" w:hAnsi="Segoe UI" w:cs="Segoe UI"/>
+          <w:b/>
+          <w:bCs/>
+          <w:color w:val="242729"/>
+          <w:sz w:val="23"/>
+          <w:szCs w:val="23"/>
+          <w:bdr w:val="none" w:sz="0" w:space="0" w:color="auto" w:frame="1"/>
+          <w:shd w:val="clear" w:color="auto" w:fill="FFFFFF"/>
+        </w:rPr>
+        <w:t>sharedObj.wait</w:t>
+      </w:r>
+      <w:proofErr w:type="spellEnd"/>
+      <w:r>
+        <w:rPr>
+          <w:rFonts w:ascii="Segoe UI" w:hAnsi="Segoe UI" w:cs="Segoe UI"/>
+          <w:b/>
+          <w:bCs/>
+          <w:color w:val="242729"/>
+          <w:sz w:val="23"/>
+          <w:szCs w:val="23"/>
+          <w:bdr w:val="none" w:sz="0" w:space="0" w:color="auto" w:frame="1"/>
+          <w:shd w:val="clear" w:color="auto" w:fill="FFFFFF"/>
+        </w:rPr>
+        <w:t xml:space="preserve">(100)’ will release </w:t>
+      </w:r>
+      <w:proofErr w:type="spellStart"/>
+      <w:r>
+        <w:rPr>
+          <w:rFonts w:ascii="Segoe UI" w:hAnsi="Segoe UI" w:cs="Segoe UI"/>
+          <w:b/>
+          <w:bCs/>
+          <w:color w:val="242729"/>
+          <w:sz w:val="23"/>
+          <w:szCs w:val="23"/>
+          <w:bdr w:val="none" w:sz="0" w:space="0" w:color="auto" w:frame="1"/>
+          <w:shd w:val="clear" w:color="auto" w:fill="FFFFFF"/>
+        </w:rPr>
+        <w:t>sharedObj</w:t>
+      </w:r>
+      <w:proofErr w:type="spellEnd"/>
+      <w:r>
+        <w:rPr>
+          <w:rFonts w:ascii="Segoe UI" w:hAnsi="Segoe UI" w:cs="Segoe UI"/>
+          <w:b/>
+          <w:bCs/>
+          <w:color w:val="242729"/>
+          <w:sz w:val="23"/>
+          <w:szCs w:val="23"/>
+          <w:bdr w:val="none" w:sz="0" w:space="0" w:color="auto" w:frame="1"/>
+          <w:shd w:val="clear" w:color="auto" w:fill="FFFFFF"/>
+        </w:rPr>
+        <w:t xml:space="preserve"> lock</w:t>
+      </w:r>
+      <w:r>
+        <w:rPr>
+          <w:rFonts w:ascii="Segoe UI" w:hAnsi="Segoe UI" w:cs="Segoe UI"/>
+          <w:b/>
+          <w:bCs/>
+          <w:color w:val="242729"/>
+          <w:sz w:val="23"/>
+          <w:szCs w:val="23"/>
+          <w:bdr w:val="none" w:sz="0" w:space="0" w:color="auto" w:frame="1"/>
+          <w:shd w:val="clear" w:color="auto" w:fill="FFFFFF"/>
+        </w:rPr>
+        <w:t>.</w:t>
+      </w:r>
+    </w:p>
+    <w:p>
+      <w:r>
+        <w:drawing>
+          <wp:inline distT="0" distB="0" distL="0" distR="0" wp14:anchorId="0F4D3F5F" wp14:editId="144E38EE">
+            <wp:extent cx="3200400" cy="1986235"/>
+            <wp:effectExtent l="0" t="0" r="0" b="0"/>
+            <wp:docPr id="2" name="Picture 2" descr="Graphical user interface, text, application, email&#10;&#10;Description automatically generated"/>
+            <wp:cNvGraphicFramePr>
+              <a:graphicFrameLocks xmlns:a="http://schemas.openxmlformats.org/drawingml/2006/main" noChangeAspect="1"/>
+            </wp:cNvGraphicFramePr>
+            <a:graphic xmlns:a="http://schemas.openxmlformats.org/drawingml/2006/main">
+              <a:graphicData uri="http://schemas.openxmlformats.org/drawingml/2006/picture">
+                <pic:pic xmlns:pic="http://schemas.openxmlformats.org/drawingml/2006/picture">
+                  <pic:nvPicPr>
+                    <pic:cNvPr id="2" name="Picture 2" descr="Graphical user interface, text, application, email&#10;&#10;Description automatically generated"/>
+                    <pic:cNvPicPr/>
+                  </pic:nvPicPr>
+                  <pic:blipFill>
+                    <a:blip r:embed="rId6"/>
+                    <a:stretch>
+                      <a:fillRect/>
+                    </a:stretch>
+                  </pic:blipFill>
+                  <pic:spPr>
+                    <a:xfrm>
+                      <a:off x="0" y="0"/>
+                      <a:ext cx="3206004" cy="1989713"/>
+                    </a:xfrm>
+                    <a:prstGeom prst="rect">
+                      <a:avLst/>
+                    </a:prstGeom>
+                  </pic:spPr>
+                </pic:pic>
+              </a:graphicData>
+            </a:graphic>
+          </wp:inline>
+        </w:drawing>
+      </w:r>
+    </w:p>
+    <w:p/>
+    <w:p>
+      <w:r>
+        <w:t>While in version 2 [Screenshot below], ‘</w:t>
+      </w:r>
+      <w:proofErr w:type="spellStart"/>
+      <w:r>
+        <w:t>Thread.sleep</w:t>
+      </w:r>
+      <w:proofErr w:type="spellEnd"/>
+      <w:r>
+        <w:t>(100)’ will not release object on a lock.</w:t>
+      </w:r>
+    </w:p>
+    <w:p>
+      <w:r>
+        <w:lastRenderedPageBreak/>
+        <w:drawing>
+          <wp:inline distT="0" distB="0" distL="0" distR="0" wp14:anchorId="228BA0E3" wp14:editId="3D648F37">
+            <wp:extent cx="2012163" cy="2456597"/>
+            <wp:effectExtent l="0" t="0" r="0" b="0"/>
+            <wp:docPr id="3" name="Picture 3" descr="Text&#10;&#10;Description automatically generated with low confidence"/>
+            <wp:cNvGraphicFramePr>
+              <a:graphicFrameLocks xmlns:a="http://schemas.openxmlformats.org/drawingml/2006/main" noChangeAspect="1"/>
+            </wp:cNvGraphicFramePr>
+            <a:graphic xmlns:a="http://schemas.openxmlformats.org/drawingml/2006/main">
+              <a:graphicData uri="http://schemas.openxmlformats.org/drawingml/2006/picture">
+                <pic:pic xmlns:pic="http://schemas.openxmlformats.org/drawingml/2006/picture">
+                  <pic:nvPicPr>
+                    <pic:cNvPr id="3" name="Picture 3" descr="Text&#10;&#10;Description automatically generated with low confidence"/>
+                    <pic:cNvPicPr/>
+                  </pic:nvPicPr>
+                  <pic:blipFill>
+                    <a:blip r:embed="rId7"/>
+                    <a:stretch>
+                      <a:fillRect/>
+                    </a:stretch>
+                  </pic:blipFill>
+                  <pic:spPr>
+                    <a:xfrm>
+                      <a:off x="0" y="0"/>
+                      <a:ext cx="2016214" cy="2461543"/>
+                    </a:xfrm>
+                    <a:prstGeom prst="rect">
+                      <a:avLst/>
+                    </a:prstGeom>
+                  </pic:spPr>
+                </pic:pic>
+              </a:graphicData>
+            </a:graphic>
+          </wp:inline>
+        </w:drawing>
+      </w:r>
+    </w:p>
+    <w:p/>
+    <w:p>
+      <w:pPr>
+        <w:rPr>
+          <w:b/>
+          <w:bCs/>
+          <w:lang w:val="en-US"/>
+        </w:rPr>
+      </w:pPr>
+      <w:r>
+        <w:rPr>
+          <w:b/>
+          <w:bCs/>
+          <w:lang w:val="en-US"/>
+        </w:rPr>
+        <w:t>Ans 3</w:t>
+      </w:r>
+      <w:r>
+        <w:rPr>
+          <w:b/>
+          <w:bCs/>
+          <w:lang w:val="en-US"/>
+        </w:rPr>
+        <w:t>:</w:t>
+      </w:r>
+    </w:p>
+    <w:p>
+      <w:pPr>
+        <w:rPr>
+          <w:b/>
+          <w:bCs/>
+          <w:lang w:val="en-US"/>
+        </w:rPr>
+      </w:pPr>
+    </w:p>
+    <w:p>
+      <w:pPr>
+        <w:rPr>
+          <w:rFonts w:ascii="Arial" w:hAnsi="Arial"/>
+          <w:b/>
+          <w:bCs/>
+          <w:color w:val="000000"/>
+          <w:spacing w:val="2"/>
+        </w:rPr>
+      </w:pPr>
+      <w:r>
+        <w:rPr>
+          <w:rFonts w:ascii="Arial" w:hAnsi="Arial"/>
+          <w:b/>
+          <w:bCs/>
+          <w:color w:val="000000"/>
+          <w:spacing w:val="2"/>
+        </w:rPr>
+        <w:t xml:space="preserve">Select users.id, </w:t>
+      </w:r>
+      <w:proofErr w:type="gramStart"/>
+      <w:r>
+        <w:rPr>
+          <w:rFonts w:ascii="Arial" w:hAnsi="Arial"/>
+          <w:b/>
+          <w:bCs/>
+          <w:color w:val="000000"/>
+          <w:spacing w:val="2"/>
+        </w:rPr>
+        <w:t>sum(</w:t>
+      </w:r>
+      <w:proofErr w:type="spellStart"/>
+      <w:proofErr w:type="gramEnd"/>
+      <w:r>
+        <w:rPr>
+          <w:rFonts w:ascii="Arial" w:hAnsi="Arial"/>
+          <w:b/>
+          <w:bCs/>
+          <w:color w:val="000000"/>
+          <w:spacing w:val="2"/>
+        </w:rPr>
+        <w:t>Orders.volume</w:t>
+      </w:r>
+      <w:proofErr w:type="spellEnd"/>
+      <w:r>
+        <w:rPr>
+          <w:rFonts w:ascii="Arial" w:hAnsi="Arial"/>
+          <w:b/>
+          <w:bCs/>
+          <w:color w:val="000000"/>
+          <w:spacing w:val="2"/>
+        </w:rPr>
+        <w:t>) from Users, Orders</w:t>
+      </w:r>
+    </w:p>
+    <w:p>
+      <w:pPr>
+        <w:rPr>
+          <w:rFonts w:ascii="Arial" w:hAnsi="Arial"/>
+          <w:b/>
+          <w:bCs/>
+          <w:color w:val="000000"/>
+          <w:spacing w:val="2"/>
+        </w:rPr>
+      </w:pPr>
+      <w:r>
+        <w:rPr>
+          <w:rFonts w:ascii="Arial" w:hAnsi="Arial"/>
+          <w:b/>
+          <w:bCs/>
+          <w:color w:val="000000"/>
+          <w:spacing w:val="2"/>
+        </w:rPr>
+        <w:t xml:space="preserve">WHERE Users.id = </w:t>
+      </w:r>
+      <w:proofErr w:type="spellStart"/>
+      <w:r>
+        <w:rPr>
+          <w:rFonts w:ascii="Arial" w:hAnsi="Arial"/>
+          <w:b/>
+          <w:bCs/>
+          <w:color w:val="000000"/>
+          <w:spacing w:val="2"/>
+        </w:rPr>
+        <w:t>Orders.user_id</w:t>
+      </w:r>
+      <w:proofErr w:type="spellEnd"/>
+      <w:r>
+        <w:rPr>
+          <w:rFonts w:ascii="Arial" w:hAnsi="Arial"/>
+          <w:b/>
+          <w:bCs/>
+          <w:color w:val="000000"/>
+          <w:spacing w:val="2"/>
+        </w:rPr>
+        <w:t xml:space="preserve"> </w:t>
+      </w:r>
+    </w:p>
+    <w:p>
+      <w:pPr>
+        <w:rPr>
+          <w:rFonts w:ascii="Arial" w:hAnsi="Arial"/>
+          <w:b/>
+          <w:bCs/>
+          <w:color w:val="000000"/>
+          <w:spacing w:val="2"/>
+        </w:rPr>
+      </w:pPr>
+      <w:r>
+        <w:rPr>
+          <w:rFonts w:ascii="Arial" w:hAnsi="Arial"/>
+          <w:b/>
+          <w:bCs/>
+          <w:color w:val="000000"/>
+          <w:spacing w:val="2"/>
+        </w:rPr>
+        <w:t xml:space="preserve">GROUP BY </w:t>
+      </w:r>
+      <w:proofErr w:type="spellStart"/>
+      <w:r>
+        <w:rPr>
+          <w:rFonts w:ascii="Arial" w:hAnsi="Arial"/>
+          <w:b/>
+          <w:bCs/>
+          <w:color w:val="000000"/>
+          <w:spacing w:val="2"/>
+        </w:rPr>
+        <w:t>Orders.product</w:t>
+      </w:r>
+      <w:proofErr w:type="spellEnd"/>
+      <w:r>
+        <w:rPr>
+          <w:rFonts w:ascii="Arial" w:hAnsi="Arial"/>
+          <w:b/>
+          <w:bCs/>
+          <w:color w:val="000000"/>
+          <w:spacing w:val="2"/>
+        </w:rPr>
+        <w:t xml:space="preserve"> </w:t>
+      </w:r>
+    </w:p>
+    <w:p>
+      <w:pPr>
+        <w:rPr>
+          <w:rFonts w:ascii="Arial" w:hAnsi="Arial"/>
+          <w:b/>
+          <w:bCs/>
+          <w:color w:val="000000"/>
+          <w:spacing w:val="2"/>
+        </w:rPr>
+      </w:pPr>
+      <w:r>
+        <w:rPr>
+          <w:rFonts w:ascii="Arial" w:hAnsi="Arial"/>
+          <w:b/>
+          <w:bCs/>
+          <w:color w:val="000000"/>
+          <w:spacing w:val="2"/>
+        </w:rPr>
+        <w:t xml:space="preserve">having </w:t>
+      </w:r>
+      <w:proofErr w:type="gramStart"/>
+      <w:r>
+        <w:rPr>
+          <w:rFonts w:ascii="Arial" w:hAnsi="Arial"/>
+          <w:b/>
+          <w:bCs/>
+          <w:color w:val="000000"/>
+          <w:spacing w:val="2"/>
+        </w:rPr>
+        <w:t>sum(</w:t>
+      </w:r>
+      <w:proofErr w:type="spellStart"/>
+      <w:proofErr w:type="gramEnd"/>
+      <w:r>
+        <w:rPr>
+          <w:rFonts w:ascii="Arial" w:hAnsi="Arial"/>
+          <w:b/>
+          <w:bCs/>
+          <w:color w:val="000000"/>
+          <w:spacing w:val="2"/>
+        </w:rPr>
+        <w:t>Orders.Volume</w:t>
+      </w:r>
+      <w:proofErr w:type="spellEnd"/>
+      <w:r>
+        <w:rPr>
+          <w:rFonts w:ascii="Arial" w:hAnsi="Arial"/>
+          <w:b/>
+          <w:bCs/>
+          <w:color w:val="000000"/>
+          <w:spacing w:val="2"/>
+        </w:rPr>
+        <w:t xml:space="preserve">) </w:t>
+      </w:r>
+      <w:proofErr w:type="spellStart"/>
+      <w:r>
+        <w:rPr>
+          <w:rFonts w:ascii="Arial" w:hAnsi="Arial"/>
+          <w:b/>
+          <w:bCs/>
+          <w:color w:val="000000"/>
+          <w:spacing w:val="2"/>
+        </w:rPr>
+        <w:t>desc</w:t>
+      </w:r>
+      <w:proofErr w:type="spellEnd"/>
+    </w:p>
+    <w:p>
+      <w:pPr>
+        <w:rPr>
+          <w:rFonts w:ascii="Arial" w:hAnsi="Arial"/>
+          <w:color w:val="000000"/>
+          <w:spacing w:val="2"/>
+        </w:rPr>
+      </w:pPr>
+    </w:p>
+    <w:p>
+      <w:pPr>
+        <w:rPr>
+          <w:rFonts w:ascii="Arial" w:hAnsi="Arial"/>
+          <w:color w:val="000000"/>
+          <w:spacing w:val="2"/>
+        </w:rPr>
+      </w:pPr>
+      <w:r>
+        <w:rPr>
+          <w:rFonts w:ascii="Arial" w:hAnsi="Arial"/>
+          <w:color w:val="000000"/>
+          <w:spacing w:val="2"/>
+        </w:rPr>
+        <w:t>Indexing makes columns faster to query by creating pointers to where data is stored within a database</w:t>
+      </w:r>
+      <w:r>
+        <w:rPr>
+          <w:rFonts w:ascii="Arial" w:hAnsi="Arial"/>
+          <w:color w:val="000000"/>
+          <w:spacing w:val="2"/>
+        </w:rPr>
+        <w:t>. We can make use of a c</w:t>
+      </w:r>
+      <w:r>
+        <w:rPr>
+          <w:rFonts w:ascii="Arial" w:hAnsi="Arial"/>
+          <w:color w:val="000000"/>
+          <w:spacing w:val="2"/>
+        </w:rPr>
+        <w:t xml:space="preserve">lustered indexes </w:t>
+      </w:r>
+      <w:r>
+        <w:rPr>
+          <w:rFonts w:ascii="Arial" w:hAnsi="Arial"/>
+          <w:color w:val="000000"/>
+          <w:spacing w:val="2"/>
+        </w:rPr>
+        <w:t xml:space="preserve">which </w:t>
+      </w:r>
+      <w:r>
+        <w:rPr>
+          <w:rFonts w:ascii="Arial" w:hAnsi="Arial"/>
+          <w:color w:val="000000"/>
+          <w:spacing w:val="2"/>
+        </w:rPr>
+        <w:t>are the unique index per table that uses the primary key to organize the data that is within the table</w:t>
+      </w:r>
+      <w:r>
+        <w:rPr>
+          <w:rFonts w:ascii="Arial" w:hAnsi="Arial"/>
+          <w:color w:val="000000"/>
+          <w:spacing w:val="2"/>
+        </w:rPr>
+        <w:t>.</w:t>
+      </w:r>
+      <w:r>
+        <w:rPr>
+          <w:rFonts w:ascii="Arial" w:hAnsi="Arial"/>
+          <w:color w:val="000000"/>
+          <w:spacing w:val="2"/>
+        </w:rPr>
+        <w:t xml:space="preserve"> </w:t>
+      </w:r>
+      <w:r>
+        <w:rPr>
+          <w:rFonts w:ascii="Arial" w:hAnsi="Arial"/>
+          <w:color w:val="000000"/>
+          <w:spacing w:val="2"/>
+        </w:rPr>
+        <w:t>The clustered index ensures that the primary key is stored in increasing order, which is also the order the table holds in memory.</w:t>
+      </w:r>
+      <w:r>
+        <w:rPr>
+          <w:rFonts w:ascii="Arial" w:hAnsi="Arial"/>
+          <w:color w:val="000000"/>
+          <w:spacing w:val="2"/>
+        </w:rPr>
+        <w:t xml:space="preserve">  Secondly, if there is </w:t>
+      </w:r>
+      <w:proofErr w:type="gramStart"/>
+      <w:r>
+        <w:rPr>
+          <w:rFonts w:ascii="Arial" w:hAnsi="Arial"/>
+          <w:color w:val="000000"/>
+          <w:spacing w:val="2"/>
+        </w:rPr>
+        <w:t>an</w:t>
+      </w:r>
+      <w:proofErr w:type="gramEnd"/>
+      <w:r>
+        <w:rPr>
+          <w:rFonts w:ascii="Arial" w:hAnsi="Arial"/>
+          <w:color w:val="000000"/>
+          <w:spacing w:val="2"/>
+        </w:rPr>
+        <w:t xml:space="preserve"> requirement to query based on the specific field, then non-clustered indexes can also be created.</w:t>
+      </w:r>
+    </w:p>
+    <w:p/>
+    <w:p>
+      <w:pPr>
+        <w:rPr>
+          <w:rFonts w:ascii="Arial" w:hAnsi="Arial"/>
+          <w:color w:val="000000"/>
+          <w:spacing w:val="2"/>
+        </w:rPr>
+      </w:pPr>
+      <w:r>
+        <w:rPr>
+          <w:rFonts w:ascii="Arial" w:hAnsi="Arial"/>
+          <w:color w:val="000000"/>
+          <w:spacing w:val="2"/>
+        </w:rPr>
+        <w:t>To make the query fast, I will create the clustered index on the primary key column and the non-clustered index can also be created on the columns based on which the search needs to be done</w:t>
+      </w:r>
+      <w:r>
+        <w:rPr>
+          <w:rFonts w:ascii="Arial" w:hAnsi="Arial"/>
+          <w:color w:val="000000"/>
+          <w:spacing w:val="2"/>
+        </w:rPr>
+        <w:t>.</w:t>
+      </w:r>
+      <w:r>
+        <w:rPr>
+          <w:rFonts w:ascii="Arial" w:hAnsi="Arial"/>
+          <w:color w:val="000000"/>
+          <w:spacing w:val="2"/>
+        </w:rPr>
+        <w:t xml:space="preserve"> </w:t>
+      </w:r>
+      <w:r>
+        <w:rPr>
+          <w:rFonts w:ascii="Arial" w:hAnsi="Arial"/>
+          <w:color w:val="000000"/>
+          <w:spacing w:val="2"/>
+        </w:rPr>
+        <w:t>They are used to increase the speed of queries on the table by creating columns that are more easily searchable.</w:t>
+      </w:r>
+    </w:p>
+    <w:p>
+      <w:pPr>
+        <w:pStyle w:val="NormalWeb"/>
+        <w:shd w:val="clear" w:color="auto" w:fill="FFFFFF"/>
+        <w:rPr>
+          <w:b/>
+          <w:bCs/>
+          <w:lang w:val="en-US"/>
+        </w:rPr>
+      </w:pPr>
+      <w:r>
+        <w:rPr>
+          <w:b/>
+          <w:bCs/>
+          <w:lang w:val="en-US"/>
+        </w:rPr>
+        <w:t>Ans 5</w:t>
+      </w:r>
+      <w:r>
+        <w:rPr>
+          <w:b/>
+          <w:bCs/>
+          <w:lang w:val="en-US"/>
+        </w:rPr>
+        <w:t>:</w:t>
+      </w:r>
+    </w:p>
+    <w:p>
+      <w:r>
+        <w:rPr>
+          <w:b/>
+          <w:bCs/>
+          <w:lang w:val="en-US"/>
+        </w:rPr>
+        <w:t xml:space="preserve">5 </w:t>
+      </w:r>
+      <w:r>
+        <w:rPr>
+          <w:b/>
+          <w:bCs/>
+          <w:lang w:val="en-US"/>
+        </w:rPr>
+        <w:t xml:space="preserve">a) </w:t>
+      </w:r>
+      <w:r>
+        <w:rPr>
+          <w:rFonts w:ascii="Arial" w:hAnsi="Arial" w:cs="Arial"/>
+          <w:color w:val="000000"/>
+          <w:spacing w:val="2"/>
+        </w:rPr>
+        <w:t>RabbitMQ is a messaging broker. It accepts messages from publishers</w:t>
+      </w:r>
+      <w:r>
+        <w:rPr>
+          <w:rFonts w:ascii="Arial" w:hAnsi="Arial" w:cs="Arial"/>
+          <w:color w:val="000000"/>
+          <w:spacing w:val="2"/>
+        </w:rPr>
+        <w:t xml:space="preserve"> which in this case service 1 API that has created the order</w:t>
+      </w:r>
+      <w:r>
+        <w:rPr>
+          <w:rFonts w:ascii="Arial" w:hAnsi="Arial" w:cs="Arial"/>
+          <w:color w:val="000000"/>
+          <w:spacing w:val="2"/>
+        </w:rPr>
+        <w:t>, routes them and, if there were queues to route to, stores them for consumption or immediately delivers to consumers, if any</w:t>
+      </w:r>
+      <w:r>
+        <w:rPr>
+          <w:rFonts w:ascii="Arial" w:hAnsi="Arial" w:cs="Arial"/>
+          <w:color w:val="000000"/>
+          <w:spacing w:val="2"/>
+        </w:rPr>
+        <w:t>.</w:t>
+      </w:r>
+      <w:r>
+        <w:rPr>
+          <w:rFonts w:ascii="Arial" w:hAnsi="Arial" w:cs="Arial"/>
+          <w:color w:val="000000"/>
+          <w:spacing w:val="2"/>
+        </w:rPr>
+        <w:t xml:space="preserve"> </w:t>
+      </w:r>
+      <w:r>
+        <w:rPr>
+          <w:rFonts w:ascii="Arial" w:hAnsi="Arial" w:cs="Arial"/>
+          <w:color w:val="000000"/>
+          <w:spacing w:val="2"/>
+        </w:rPr>
+        <w:t>Consumers consume from queues.</w:t>
+      </w:r>
+      <w:r>
+        <w:rPr>
+          <w:rFonts w:ascii="Arial" w:hAnsi="Arial" w:cs="Arial"/>
+          <w:color w:val="000000"/>
+          <w:spacing w:val="2"/>
+        </w:rPr>
+        <w:t xml:space="preserve"> So, w</w:t>
+      </w:r>
+      <w:r>
+        <w:rPr>
+          <w:rFonts w:ascii="Arial" w:hAnsi="Arial" w:cs="Arial"/>
+          <w:color w:val="000000"/>
+          <w:spacing w:val="2"/>
+        </w:rPr>
+        <w:t xml:space="preserve">hen a new </w:t>
+      </w:r>
+      <w:r>
+        <w:rPr>
+          <w:rFonts w:ascii="Arial" w:hAnsi="Arial" w:cs="Arial"/>
+          <w:color w:val="000000"/>
+          <w:spacing w:val="2"/>
+        </w:rPr>
+        <w:t>order</w:t>
+      </w:r>
+      <w:r>
+        <w:rPr>
+          <w:rFonts w:ascii="Arial" w:hAnsi="Arial" w:cs="Arial"/>
+          <w:color w:val="000000"/>
+          <w:spacing w:val="2"/>
+        </w:rPr>
+        <w:t xml:space="preserve"> is added, assuming there are already messages ready in the queue, deliveries will start immediately.</w:t>
+      </w:r>
+    </w:p>
+    <w:p>
+      <w:pPr>
+        <w:pStyle w:val="NormalWeb"/>
+        <w:shd w:val="clear" w:color="auto" w:fill="FFFFFF"/>
+        <w:rPr>
+          <w:rFonts w:ascii="Arial" w:hAnsi="Arial"/>
+          <w:color w:val="000000"/>
+          <w:spacing w:val="2"/>
+        </w:rPr>
+      </w:pPr>
+      <w:r>
+        <w:rPr>
+          <w:b/>
+          <w:bCs/>
+          <w:lang w:val="en-US"/>
+        </w:rPr>
+        <w:t xml:space="preserve"> </w:t>
+      </w:r>
+      <w:r>
+        <w:rPr>
+          <w:b/>
+          <w:bCs/>
+          <w:lang w:val="en-US"/>
+        </w:rPr>
+        <w:t xml:space="preserve">5 </w:t>
+      </w:r>
+      <w:r>
+        <w:rPr>
+          <w:b/>
+          <w:bCs/>
+          <w:lang w:val="en-US"/>
+        </w:rPr>
+        <w:t>b)</w:t>
+      </w:r>
+      <w:r>
+        <w:rPr>
+          <w:rFonts w:ascii="HelveticaNeue" w:hAnsi="HelveticaNeue"/>
+          <w:b/>
+          <w:bCs/>
           <w:color w:val="666666"/>
           <w:sz w:val="30"/>
           <w:szCs w:val="30"/>
         </w:rPr>
-      </w:pPr>
-      <w:r>
-        <w:rPr>
-          <w:lang w:val="en-US"/>
-        </w:rPr>
-        <w:t>Ans 5 b)</w:t>
-      </w:r>
-      <w:r>
-        <w:rPr>
-          <w:rFonts w:ascii="HelveticaNeue" w:hAnsi="HelveticaNeue"/>
-          <w:color w:val="666666"/>
-          <w:sz w:val="30"/>
-          <w:szCs w:val="30"/>
-        </w:rPr>
         <w:t xml:space="preserve"> </w:t>
       </w:r>
-    </w:p>
-    <w:p>
-      <w:pPr>
-        <w:rPr>
-          <w:rFonts w:ascii="Times New Roman" w:eastAsia="Times New Roman" w:hAnsi="Times New Roman" w:cs="Times New Roman"/>
-          <w:lang w:eastAsia="en-GB"/>
-        </w:rPr>
-      </w:pPr>
-      <w:r>
-        <w:rPr>
-          <w:rFonts w:ascii="Arial" w:eastAsia="Times New Roman" w:hAnsi="Arial" w:cs="Times New Roman"/>
-          <w:color w:val="000000"/>
-          <w:spacing w:val="2"/>
-          <w:lang w:eastAsia="en-GB"/>
+      <w:r>
+        <w:rPr>
+          <w:rFonts w:ascii="Arial" w:hAnsi="Arial"/>
+          <w:color w:val="000000"/>
+          <w:spacing w:val="2"/>
         </w:rPr>
         <w:t>To ensure that messages and broker definitions survive restarts, we need to ensure that they are on disk. The AMQP standard has a concept of durability for exchanges, queues and of persistent messages, requiring that a durable object or persistent message will survive a restart. </w:t>
       </w:r>
@@ -49,241 +1103,404 @@
     <w:p>
       <w:pPr>
         <w:rPr>
-          <w:lang w:val="en-US"/>
-        </w:rPr>
-      </w:pPr>
-    </w:p>
-    <w:p>
-      <w:pPr>
-        <w:rPr>
-          <w:b/>
-          <w:bCs/>
-          <w:lang w:val="en-US"/>
-        </w:rPr>
-      </w:pPr>
-      <w:r>
-        <w:rPr>
-          <w:b/>
-          <w:bCs/>
-          <w:lang w:val="en-US"/>
-        </w:rPr>
-        <w:t>Ans 3</w:t>
-      </w:r>
-    </w:p>
-    <w:p>
-      <w:pPr>
-        <w:rPr>
-          <w:lang w:val="en-US"/>
-        </w:rPr>
-      </w:pPr>
+          <w:rFonts w:ascii="Segoe UI" w:hAnsi="Segoe UI" w:cs="Segoe UI"/>
+          <w:color w:val="242729"/>
+          <w:sz w:val="23"/>
+          <w:szCs w:val="23"/>
+          <w:shd w:val="clear" w:color="auto" w:fill="FFFFFF"/>
+        </w:rPr>
+      </w:pPr>
+      <w:r>
+        <w:rPr>
+          <w:rFonts w:ascii="Arial" w:hAnsi="Arial"/>
+          <w:b/>
+          <w:bCs/>
+          <w:color w:val="000000"/>
+          <w:spacing w:val="2"/>
+        </w:rPr>
+        <w:lastRenderedPageBreak/>
+        <w:t>5 c)</w:t>
+      </w:r>
+      <w:r>
+        <w:rPr>
+          <w:rFonts w:ascii="Arial" w:hAnsi="Arial"/>
+          <w:color w:val="000000"/>
+          <w:spacing w:val="2"/>
+        </w:rPr>
+        <w:t xml:space="preserve"> </w:t>
+      </w:r>
+      <w:r>
+        <w:rPr>
+          <w:rFonts w:ascii="Segoe UI" w:hAnsi="Segoe UI" w:cs="Segoe UI"/>
+          <w:color w:val="242729"/>
+          <w:sz w:val="23"/>
+          <w:szCs w:val="23"/>
+        </w:rPr>
+        <w:t>We</w:t>
+      </w:r>
+      <w:r>
+        <w:rPr>
+          <w:rFonts w:ascii="Segoe UI" w:hAnsi="Segoe UI" w:cs="Segoe UI"/>
+          <w:color w:val="242729"/>
+          <w:sz w:val="23"/>
+          <w:szCs w:val="23"/>
+        </w:rPr>
+        <w:t xml:space="preserve"> c</w:t>
+      </w:r>
+      <w:r>
+        <w:rPr>
+          <w:rFonts w:ascii="Segoe UI" w:hAnsi="Segoe UI" w:cs="Segoe UI"/>
+          <w:color w:val="242729"/>
+          <w:sz w:val="23"/>
+          <w:szCs w:val="23"/>
+        </w:rPr>
+        <w:t>an handle this</w:t>
+      </w:r>
+      <w:r>
+        <w:rPr>
+          <w:rFonts w:ascii="Segoe UI" w:hAnsi="Segoe UI" w:cs="Segoe UI"/>
+          <w:color w:val="242729"/>
+          <w:sz w:val="23"/>
+          <w:szCs w:val="23"/>
+        </w:rPr>
+        <w:t xml:space="preserve"> by ack</w:t>
+      </w:r>
+      <w:r>
+        <w:rPr>
+          <w:rFonts w:ascii="Segoe UI" w:hAnsi="Segoe UI" w:cs="Segoe UI"/>
+          <w:color w:val="242729"/>
+          <w:sz w:val="23"/>
+          <w:szCs w:val="23"/>
+        </w:rPr>
+        <w:t xml:space="preserve">nowledging </w:t>
+      </w:r>
+      <w:r>
+        <w:rPr>
+          <w:rFonts w:ascii="Segoe UI" w:hAnsi="Segoe UI" w:cs="Segoe UI"/>
+          <w:color w:val="242729"/>
+          <w:sz w:val="23"/>
+          <w:szCs w:val="23"/>
+        </w:rPr>
+        <w:t>the message as soon as the consumer gets it, before it starts working on it. That would avoid the RabbitMQ-related duplication issue at least. This is </w:t>
+      </w:r>
+      <w:r>
+        <w:rPr>
+          <w:rFonts w:ascii="Segoe UI" w:hAnsi="Segoe UI" w:cs="Segoe UI"/>
+          <w:color w:val="242729"/>
+          <w:sz w:val="23"/>
+          <w:szCs w:val="23"/>
+        </w:rPr>
+        <w:t>at-most-once</w:t>
+      </w:r>
+      <w:r>
+        <w:rPr>
+          <w:rFonts w:ascii="Segoe UI" w:hAnsi="Segoe UI" w:cs="Segoe UI"/>
+          <w:color w:val="242729"/>
+          <w:sz w:val="23"/>
+          <w:szCs w:val="23"/>
+        </w:rPr>
+        <w:t> delivery.</w:t>
+      </w:r>
+      <w:r>
+        <w:rPr>
+          <w:rFonts w:ascii="Segoe UI" w:hAnsi="Segoe UI" w:cs="Segoe UI"/>
+          <w:color w:val="242729"/>
+          <w:sz w:val="23"/>
+          <w:szCs w:val="23"/>
+        </w:rPr>
+        <w:t xml:space="preserve"> But </w:t>
+      </w:r>
+      <w:r>
+        <w:rPr>
+          <w:rFonts w:ascii="Segoe UI" w:hAnsi="Segoe UI" w:cs="Segoe UI"/>
+          <w:color w:val="242729"/>
+          <w:sz w:val="23"/>
+          <w:szCs w:val="23"/>
+        </w:rPr>
+        <w:t>if</w:t>
+      </w:r>
+      <w:r>
+        <w:rPr>
+          <w:rFonts w:ascii="Segoe UI" w:hAnsi="Segoe UI" w:cs="Segoe UI"/>
+          <w:color w:val="242729"/>
+          <w:sz w:val="23"/>
+          <w:szCs w:val="23"/>
+        </w:rPr>
+        <w:t xml:space="preserve"> the consumer crashes, the message is lost forever. </w:t>
+      </w:r>
+      <w:r>
+        <w:rPr>
+          <w:rFonts w:ascii="Segoe UI" w:hAnsi="Segoe UI" w:cs="Segoe UI"/>
+          <w:color w:val="242729"/>
+          <w:sz w:val="23"/>
+          <w:szCs w:val="23"/>
+        </w:rPr>
+        <w:t>So,</w:t>
+      </w:r>
+      <w:r>
+        <w:rPr>
+          <w:rFonts w:ascii="Segoe UI" w:hAnsi="Segoe UI" w:cs="Segoe UI"/>
+          <w:color w:val="242729"/>
+          <w:sz w:val="23"/>
+          <w:szCs w:val="23"/>
+        </w:rPr>
+        <w:t xml:space="preserve"> you need to persist the message right before you ack it so you can recover it later </w:t>
+      </w:r>
+      <w:r>
+        <w:rPr>
+          <w:rFonts w:ascii="Segoe UI" w:hAnsi="Segoe UI" w:cs="Segoe UI"/>
+          <w:color w:val="242729"/>
+          <w:sz w:val="23"/>
+          <w:szCs w:val="23"/>
+        </w:rPr>
+        <w:t>and</w:t>
+      </w:r>
+      <w:r>
+        <w:rPr>
+          <w:rFonts w:ascii="Segoe UI" w:hAnsi="Segoe UI" w:cs="Segoe UI"/>
+          <w:color w:val="242729"/>
+          <w:sz w:val="23"/>
+          <w:szCs w:val="23"/>
+        </w:rPr>
+        <w:t xml:space="preserve"> the consumer should remove it once it's complete.</w:t>
+      </w:r>
+      <w:r>
+        <w:rPr>
+          <w:rFonts w:ascii="Segoe UI" w:hAnsi="Segoe UI" w:cs="Segoe UI"/>
+          <w:color w:val="242729"/>
+          <w:sz w:val="23"/>
+          <w:szCs w:val="23"/>
+        </w:rPr>
+        <w:t xml:space="preserve"> We </w:t>
+      </w:r>
+      <w:r>
+        <w:rPr>
+          <w:rFonts w:ascii="Segoe UI" w:hAnsi="Segoe UI" w:cs="Segoe UI"/>
+          <w:color w:val="242729"/>
+          <w:sz w:val="23"/>
+          <w:szCs w:val="23"/>
+          <w:shd w:val="clear" w:color="auto" w:fill="FFFFFF"/>
+        </w:rPr>
+        <w:t>can then have a single dedicated process that just works on those persisted messages. Or for that matter, handle them manually</w:t>
+      </w:r>
+      <w:r>
+        <w:rPr>
+          <w:rFonts w:ascii="Segoe UI" w:hAnsi="Segoe UI" w:cs="Segoe UI"/>
+          <w:color w:val="242729"/>
+          <w:sz w:val="23"/>
+          <w:szCs w:val="23"/>
+          <w:shd w:val="clear" w:color="auto" w:fill="FFFFFF"/>
+        </w:rPr>
+        <w:t xml:space="preserve">. </w:t>
+      </w:r>
+    </w:p>
+    <w:p>
+      <w:r>
+        <w:rPr>
+          <w:rFonts w:ascii="Segoe UI" w:hAnsi="Segoe UI" w:cs="Segoe UI"/>
+          <w:color w:val="242729"/>
+          <w:sz w:val="23"/>
+          <w:szCs w:val="23"/>
+          <w:shd w:val="clear" w:color="auto" w:fill="FFFFFF"/>
+        </w:rPr>
+        <w:t>From the developer point of view, we can also add an attribute, say ‘</w:t>
+      </w:r>
+      <w:proofErr w:type="spellStart"/>
+      <w:r>
+        <w:rPr>
+          <w:rStyle w:val="Strong"/>
+          <w:rFonts w:ascii="Segoe UI" w:hAnsi="Segoe UI" w:cs="Segoe UI"/>
+          <w:b w:val="0"/>
+          <w:bCs w:val="0"/>
+          <w:color w:val="242729"/>
+          <w:sz w:val="23"/>
+          <w:szCs w:val="23"/>
+          <w:bdr w:val="none" w:sz="0" w:space="0" w:color="auto" w:frame="1"/>
+          <w:shd w:val="clear" w:color="auto" w:fill="FFFFFF"/>
+        </w:rPr>
+        <w:t>idempotencyId</w:t>
+      </w:r>
+      <w:proofErr w:type="spellEnd"/>
+      <w:r>
+        <w:rPr>
+          <w:b/>
+          <w:bCs/>
+        </w:rPr>
+        <w:t>’</w:t>
+      </w:r>
+      <w:r>
+        <w:rPr>
+          <w:b/>
+          <w:bCs/>
+        </w:rPr>
+        <w:t xml:space="preserve"> </w:t>
+      </w:r>
+      <w:r>
+        <w:rPr>
+          <w:rFonts w:ascii="Segoe UI" w:hAnsi="Segoe UI" w:cs="Segoe UI"/>
+          <w:color w:val="242729"/>
+          <w:sz w:val="23"/>
+          <w:szCs w:val="23"/>
+          <w:shd w:val="clear" w:color="auto" w:fill="FFFFFF"/>
+        </w:rPr>
+        <w:t>to</w:t>
+      </w:r>
+      <w:r>
+        <w:rPr>
+          <w:rFonts w:ascii="Segoe UI" w:hAnsi="Segoe UI" w:cs="Segoe UI"/>
+          <w:color w:val="242729"/>
+          <w:sz w:val="23"/>
+          <w:szCs w:val="23"/>
+          <w:shd w:val="clear" w:color="auto" w:fill="FFFFFF"/>
+        </w:rPr>
+        <w:t xml:space="preserve"> the message body which is a guid and on the consumer side for each message this id is validated against the stored value in </w:t>
+      </w:r>
+      <w:r>
+        <w:rPr>
+          <w:rFonts w:ascii="Segoe UI" w:hAnsi="Segoe UI" w:cs="Segoe UI"/>
+          <w:color w:val="242729"/>
+          <w:sz w:val="23"/>
+          <w:szCs w:val="23"/>
+          <w:shd w:val="clear" w:color="auto" w:fill="FFFFFF"/>
+        </w:rPr>
+        <w:t>database,</w:t>
+      </w:r>
+      <w:r>
+        <w:rPr>
+          <w:rFonts w:ascii="Segoe UI" w:hAnsi="Segoe UI" w:cs="Segoe UI"/>
+          <w:color w:val="242729"/>
+          <w:sz w:val="23"/>
+          <w:szCs w:val="23"/>
+          <w:shd w:val="clear" w:color="auto" w:fill="FFFFFF"/>
+        </w:rPr>
+        <w:t xml:space="preserve"> any duplicates are rejected</w:t>
+      </w:r>
+    </w:p>
+    <w:p/>
+    <w:p>
+      <w:pPr>
+        <w:rPr>
+          <w:lang w:val="en-US"/>
+        </w:rPr>
+      </w:pPr>
+    </w:p>
+    <w:p>
+      <w:pPr>
+        <w:rPr>
+          <w:rFonts w:ascii="Arial" w:hAnsi="Arial"/>
+          <w:b/>
+          <w:bCs/>
+          <w:color w:val="000000"/>
+          <w:spacing w:val="2"/>
+        </w:rPr>
+      </w:pPr>
+      <w:r>
+        <w:rPr>
+          <w:rFonts w:ascii="Arial" w:hAnsi="Arial"/>
+          <w:b/>
+          <w:bCs/>
+          <w:color w:val="000000"/>
+          <w:spacing w:val="2"/>
+        </w:rPr>
+        <w:t>Ans 6</w:t>
+      </w:r>
+      <w:r>
+        <w:rPr>
+          <w:rFonts w:ascii="Arial" w:hAnsi="Arial"/>
+          <w:b/>
+          <w:bCs/>
+          <w:color w:val="000000"/>
+          <w:spacing w:val="2"/>
+        </w:rPr>
+        <w:t>:</w:t>
+      </w:r>
+    </w:p>
+    <w:p>
+      <w:pPr>
+        <w:rPr>
+          <w:rFonts w:ascii="Segoe UI" w:hAnsi="Segoe UI" w:cs="Segoe UI"/>
+          <w:color w:val="242729"/>
+          <w:sz w:val="23"/>
+          <w:szCs w:val="23"/>
+          <w:shd w:val="clear" w:color="auto" w:fill="FFFFFF"/>
+        </w:rPr>
+      </w:pPr>
+      <w:r>
+        <w:rPr>
+          <w:rFonts w:ascii="Segoe UI" w:hAnsi="Segoe UI" w:cs="Segoe UI"/>
+          <w:color w:val="242729"/>
+          <w:sz w:val="23"/>
+          <w:szCs w:val="23"/>
+          <w:shd w:val="clear" w:color="auto" w:fill="FFFFFF"/>
+        </w:rPr>
+        <w:t>One of the simplest ways to use Redis to lock a resource is to create a key in an instance. The key is usually created with a limited time to live, using the Redis expires feature, so that eventually it will get released. When the client needs to release the resource, it deletes the key. But there is a more efficient way of doing it by using the ‘</w:t>
+      </w:r>
+      <w:proofErr w:type="spellStart"/>
+      <w:r>
+        <w:rPr>
+          <w:rFonts w:ascii="Segoe UI" w:hAnsi="Segoe UI" w:cs="Segoe UI"/>
+          <w:color w:val="242729"/>
+          <w:sz w:val="23"/>
+          <w:szCs w:val="23"/>
+          <w:shd w:val="clear" w:color="auto" w:fill="FFFFFF"/>
+        </w:rPr>
+        <w:t>Redlock</w:t>
+      </w:r>
+      <w:proofErr w:type="spellEnd"/>
       <w:proofErr w:type="gramStart"/>
       <w:r>
         <w:rPr>
-          <w:lang w:val="en-US"/>
-        </w:rPr>
-        <w:t>In order to</w:t>
+          <w:rFonts w:ascii="Segoe UI" w:hAnsi="Segoe UI" w:cs="Segoe UI"/>
+          <w:color w:val="242729"/>
+          <w:sz w:val="23"/>
+          <w:szCs w:val="23"/>
+          <w:shd w:val="clear" w:color="auto" w:fill="FFFFFF"/>
+        </w:rPr>
+        <w:t>’</w:t>
+      </w:r>
+      <w:r>
+        <w:rPr>
+          <w:rFonts w:ascii="Segoe UI" w:hAnsi="Segoe UI" w:cs="Segoe UI"/>
+          <w:color w:val="242729"/>
+          <w:sz w:val="23"/>
+          <w:szCs w:val="23"/>
+          <w:shd w:val="clear" w:color="auto" w:fill="FFFFFF"/>
+        </w:rPr>
+        <w:t>[</w:t>
       </w:r>
       <w:proofErr w:type="gramEnd"/>
       <w:r>
         <w:rPr>
-          <w:lang w:val="en-US"/>
-        </w:rPr>
-        <w:t xml:space="preserve"> make the query fast, I will create the clustered index on the primary key column and the non-clustered index can also be created on the columns </w:t>
-      </w:r>
-      <w:proofErr w:type="spellStart"/>
-      <w:r>
-        <w:rPr>
-          <w:lang w:val="en-US"/>
-        </w:rPr>
-        <w:t>basesd</w:t>
-      </w:r>
-      <w:proofErr w:type="spellEnd"/>
-      <w:r>
-        <w:rPr>
-          <w:lang w:val="en-US"/>
-        </w:rPr>
-        <w:t xml:space="preserve"> on which the search needs to be done.</w:t>
-      </w:r>
-    </w:p>
-    <w:p>
-      <w:pPr>
-        <w:rPr>
-          <w:lang w:val="en-US"/>
-        </w:rPr>
-      </w:pPr>
-    </w:p>
-    <w:p>
-      <w:pPr>
-        <w:rPr>
-          <w:rFonts w:ascii="Arial" w:eastAsia="Times New Roman" w:hAnsi="Arial" w:cs="Times New Roman"/>
-          <w:color w:val="000000"/>
-          <w:spacing w:val="2"/>
-          <w:lang w:eastAsia="en-GB"/>
-        </w:rPr>
-      </w:pPr>
-      <w:r>
-        <w:rPr>
-          <w:rFonts w:ascii="Arial" w:eastAsia="Times New Roman" w:hAnsi="Arial" w:cs="Times New Roman"/>
-          <w:color w:val="000000"/>
-          <w:spacing w:val="2"/>
-          <w:lang w:eastAsia="en-GB"/>
-        </w:rPr>
-        <w:t>Ans 6</w:t>
-      </w:r>
-    </w:p>
-    <w:p>
-      <w:pPr>
-        <w:rPr>
-          <w:rFonts w:ascii="Arial" w:eastAsia="Times New Roman" w:hAnsi="Arial" w:cs="Times New Roman"/>
-          <w:color w:val="000000"/>
-          <w:spacing w:val="2"/>
-          <w:lang w:eastAsia="en-GB"/>
-        </w:rPr>
-      </w:pPr>
-      <w:r>
-        <w:rPr>
-          <w:rFonts w:ascii="Arial" w:eastAsia="Times New Roman" w:hAnsi="Arial" w:cs="Times New Roman"/>
-          <w:color w:val="000000"/>
-          <w:spacing w:val="2"/>
-          <w:lang w:eastAsia="en-GB"/>
-        </w:rPr>
-        <w:t xml:space="preserve">There are </w:t>
-      </w:r>
-      <w:proofErr w:type="gramStart"/>
-      <w:r>
-        <w:rPr>
-          <w:rFonts w:ascii="Arial" w:eastAsia="Times New Roman" w:hAnsi="Arial" w:cs="Times New Roman"/>
-          <w:color w:val="000000"/>
-          <w:spacing w:val="2"/>
-          <w:lang w:eastAsia="en-GB"/>
-        </w:rPr>
-        <w:t>a number of</w:t>
-      </w:r>
-      <w:proofErr w:type="gramEnd"/>
-      <w:r>
-        <w:rPr>
-          <w:rFonts w:ascii="Arial" w:eastAsia="Times New Roman" w:hAnsi="Arial" w:cs="Times New Roman"/>
-          <w:color w:val="000000"/>
-          <w:spacing w:val="2"/>
-          <w:lang w:eastAsia="en-GB"/>
-        </w:rPr>
-        <w:t xml:space="preserve"> libraries and blog posts describing how to implement a DLM (Distributed Lock Manager) with Redis</w:t>
-      </w:r>
-      <w:r>
-        <w:rPr>
-          <w:rFonts w:ascii="Arial" w:eastAsia="Times New Roman" w:hAnsi="Arial" w:cs="Times New Roman"/>
-          <w:color w:val="000000"/>
-          <w:spacing w:val="2"/>
-          <w:lang w:eastAsia="en-GB"/>
-        </w:rPr>
-        <w:t xml:space="preserve">. We can use </w:t>
-      </w:r>
-      <w:r>
-        <w:rPr>
-          <w:rFonts w:ascii="Arial" w:eastAsia="Times New Roman" w:hAnsi="Arial" w:cs="Times New Roman"/>
-          <w:color w:val="000000"/>
-          <w:spacing w:val="2"/>
-          <w:lang w:eastAsia="en-GB"/>
-        </w:rPr>
-        <w:t>an algorithm, called </w:t>
-      </w:r>
-      <w:proofErr w:type="spellStart"/>
-      <w:r>
-        <w:rPr>
-          <w:rFonts w:ascii="Arial" w:eastAsia="Times New Roman" w:hAnsi="Arial" w:cs="Times New Roman"/>
-          <w:color w:val="000000"/>
-          <w:spacing w:val="2"/>
-          <w:lang w:eastAsia="en-GB"/>
-        </w:rPr>
-        <w:t>Redlock</w:t>
-      </w:r>
-      <w:proofErr w:type="spellEnd"/>
-      <w:r>
-        <w:rPr>
-          <w:rFonts w:ascii="Arial" w:eastAsia="Times New Roman" w:hAnsi="Arial" w:cs="Times New Roman"/>
-          <w:color w:val="000000"/>
-          <w:spacing w:val="2"/>
-          <w:lang w:eastAsia="en-GB"/>
-        </w:rPr>
-        <w:t>, which implements a DLM which we believe to be safer than the vanilla single instance approach.</w:t>
-      </w:r>
-    </w:p>
-    <w:p>
-      <w:pPr>
-        <w:rPr>
-          <w:rFonts w:ascii="Arial" w:eastAsia="Times New Roman" w:hAnsi="Arial" w:cs="Times New Roman"/>
-          <w:color w:val="000000"/>
-          <w:spacing w:val="2"/>
-          <w:lang w:eastAsia="en-GB"/>
-        </w:rPr>
-      </w:pPr>
-    </w:p>
-    <w:p>
-      <w:pPr>
-        <w:rPr>
-          <w:rFonts w:ascii="Arial" w:eastAsia="Times New Roman" w:hAnsi="Arial" w:cs="Times New Roman"/>
-          <w:color w:val="000000"/>
-          <w:spacing w:val="2"/>
-          <w:lang w:eastAsia="en-GB"/>
-        </w:rPr>
-      </w:pPr>
-      <w:r>
-        <w:rPr>
-          <w:rFonts w:ascii="Arial" w:eastAsia="Times New Roman" w:hAnsi="Arial" w:cs="Times New Roman"/>
-          <w:color w:val="000000"/>
-          <w:spacing w:val="2"/>
-          <w:lang w:eastAsia="en-GB"/>
-        </w:rPr>
-        <w:t>Ans 2</w:t>
-      </w:r>
-    </w:p>
-    <w:p>
-      <w:pPr>
-        <w:rPr>
-          <w:rFonts w:ascii="Arial" w:eastAsia="Times New Roman" w:hAnsi="Arial" w:cs="Times New Roman"/>
-          <w:color w:val="000000"/>
-          <w:spacing w:val="2"/>
-          <w:lang w:eastAsia="en-GB"/>
-        </w:rPr>
-      </w:pPr>
-      <w:r>
-        <w:rPr>
-          <w:rFonts w:ascii="Arial" w:eastAsia="Times New Roman" w:hAnsi="Arial" w:cs="Times New Roman"/>
-          <w:color w:val="000000"/>
-          <w:spacing w:val="2"/>
-          <w:lang w:eastAsia="en-GB"/>
-        </w:rPr>
-        <w:t>The version1 is better.</w:t>
-      </w:r>
-    </w:p>
-    <w:p>
-      <w:pPr>
-        <w:rPr>
-          <w:rFonts w:ascii="Arial" w:eastAsia="Times New Roman" w:hAnsi="Arial" w:cs="Times New Roman"/>
-          <w:color w:val="000000"/>
-          <w:spacing w:val="2"/>
-          <w:lang w:eastAsia="en-GB"/>
-        </w:rPr>
-      </w:pPr>
-      <w:r>
-        <w:rPr>
-          <w:rFonts w:ascii="Arial" w:eastAsia="Times New Roman" w:hAnsi="Arial" w:cs="Times New Roman"/>
-          <w:color w:val="000000"/>
-          <w:spacing w:val="2"/>
-          <w:lang w:eastAsia="en-GB"/>
-        </w:rPr>
-        <w:br/>
-        <w:t>Ans</w:t>
-      </w:r>
-    </w:p>
-    <w:p>
-      <w:pPr>
-        <w:rPr>
-          <w:rFonts w:ascii="Times New Roman" w:eastAsia="Times New Roman" w:hAnsi="Times New Roman" w:cs="Times New Roman"/>
-          <w:lang w:eastAsia="en-GB"/>
-        </w:rPr>
-      </w:pPr>
-    </w:p>
+          <w:rFonts w:ascii="Segoe UI" w:hAnsi="Segoe UI" w:cs="Segoe UI"/>
+          <w:color w:val="242729"/>
+          <w:sz w:val="23"/>
+          <w:szCs w:val="23"/>
+          <w:shd w:val="clear" w:color="auto" w:fill="FFFFFF"/>
+        </w:rPr>
+        <w:t>in Redis]</w:t>
+      </w:r>
+      <w:r>
+        <w:rPr>
+          <w:rFonts w:ascii="Segoe UI" w:hAnsi="Segoe UI" w:cs="Segoe UI"/>
+          <w:color w:val="242729"/>
+          <w:sz w:val="23"/>
+          <w:szCs w:val="23"/>
+          <w:shd w:val="clear" w:color="auto" w:fill="FFFFFF"/>
+        </w:rPr>
+        <w:t xml:space="preserve"> algorithm which implements DLM.  The algorithm claims to implement fault-tolerant distributed locks.</w:t>
+      </w:r>
+    </w:p>
+    <w:p/>
+    <w:p>
+      <w:pPr>
+        <w:rPr>
+          <w:rFonts w:ascii="Arial" w:hAnsi="Arial"/>
+          <w:color w:val="000000"/>
+          <w:spacing w:val="2"/>
+        </w:rPr>
+      </w:pPr>
+    </w:p>
+    <w:p/>
     <w:sectPr>
       <w:pgSz w:w="11900" w:h="16840"/>
       <w:pgMar w:top="1440" w:right="1440" w:bottom="1440" w:left="1440" w:header="708" w:footer="708" w:gutter="0"/>
@@ -845,6 +2062,11 @@
   <w:style w:type="paragraph" w:default="1" w:styleId="Normal">
     <w:name w:val="Normal"/>
     <w:qFormat/>
+    <w:rsid w:val="00273846"/>
+    <w:rPr>
+      <w:rFonts w:ascii="Times New Roman" w:eastAsia="Times New Roman" w:hAnsi="Times New Roman" w:cs="Times New Roman"/>
+      <w:lang w:eastAsia="en-GB"/>
+    </w:rPr>
   </w:style>
   <w:style w:type="character" w:default="1" w:styleId="DefaultParagraphFont">
     <w:name w:val="Default Paragraph Font"/>
@@ -882,10 +2104,6 @@
     <w:pPr>
       <w:spacing w:before="100" w:beforeAutospacing="1" w:after="100" w:afterAutospacing="1"/>
     </w:pPr>
-    <w:rPr>
-      <w:rFonts w:ascii="Times New Roman" w:eastAsia="Times New Roman" w:hAnsi="Times New Roman" w:cs="Times New Roman"/>
-      <w:lang w:eastAsia="en-GB"/>
-    </w:rPr>
   </w:style>
   <w:style w:type="character" w:styleId="Strong">
     <w:name w:val="Strong"/>
@@ -896,6 +2114,22 @@
     <w:rPr>
       <w:b/>
       <w:bCs/>
+    </w:rPr>
+  </w:style>
+  <w:style w:type="character" w:customStyle="1" w:styleId="token">
+    <w:name w:val="token"/>
+    <w:basedOn w:val="DefaultParagraphFont"/>
+    <w:rsid w:val="00C177FF"/>
+  </w:style>
+  <w:style w:type="character" w:styleId="Emphasis">
+    <w:name w:val="Emphasis"/>
+    <w:basedOn w:val="DefaultParagraphFont"/>
+    <w:uiPriority w:val="20"/>
+    <w:qFormat/>
+    <w:rsid w:val="00304966"/>
+    <w:rPr>
+      <w:i/>
+      <w:iCs/>
     </w:rPr>
   </w:style>
 </w:styles>

</xml_diff>